<commit_message>
remove exhibit cover pages, fix pagination and conserve Exhibit labels on exhibit TOC
</commit_message>
<xml_diff>
--- a/docassemble/MLHPPOAndProposedOrder/data/templates/exhibit_attachment_table_of_contents.docx
+++ b/docassemble/MLHPPOAndProposedOrder/data/templates/exhibit_attachment_table_of_contents.docx
@@ -63,6 +63,7 @@
                 <w:szCs w:val="20"/>
               </w:rPr>
             </w:pPr>
+            <w:proofErr w:type="gramStart"/>
             <w:r>
               <w:rPr>
                 <w:rFonts w:ascii="Helvetica" w:hAnsi="Helvetica" w:cs="Times New Roman"/>
@@ -83,8 +84,9 @@
                 <w:sz w:val="20"/>
                 <w:szCs w:val="20"/>
               </w:rPr>
-              <w:t>the_court</w:t>
-            </w:r>
+              <w:t>the</w:t>
+            </w:r>
+            <w:proofErr w:type="gramEnd"/>
             <w:r>
               <w:rPr>
                 <w:rFonts w:ascii="Helvetica" w:hAnsi="Helvetica" w:cs="Times New Roman"/>
@@ -94,7 +96,53 @@
                 <w:sz w:val="20"/>
                 <w:szCs w:val="20"/>
               </w:rPr>
-              <w:t xml:space="preserve"> }}</w:t>
+              <w:t>_</w:t>
+            </w:r>
+            <w:proofErr w:type="gramStart"/>
+            <w:r>
+              <w:rPr>
+                <w:rFonts w:ascii="Helvetica" w:hAnsi="Helvetica" w:cs="Times New Roman"/>
+                <w:b/>
+                <w:bCs/>
+                <w:caps/>
+                <w:sz w:val="20"/>
+                <w:szCs w:val="20"/>
+              </w:rPr>
+              <w:t>court</w:t>
+            </w:r>
+            <w:r>
+              <w:rPr>
+                <w:rFonts w:ascii="Helvetica" w:hAnsi="Helvetica" w:cs="Times New Roman"/>
+                <w:b/>
+                <w:bCs/>
+                <w:caps/>
+                <w:sz w:val="20"/>
+                <w:szCs w:val="20"/>
+              </w:rPr>
+              <w:t>.number</w:t>
+            </w:r>
+            <w:r>
+              <w:rPr>
+                <w:rFonts w:ascii="Helvetica" w:hAnsi="Helvetica" w:cs="Times New Roman"/>
+                <w:b/>
+                <w:bCs/>
+                <w:caps/>
+                <w:sz w:val="20"/>
+                <w:szCs w:val="20"/>
+              </w:rPr>
+              <w:t xml:space="preserve"> }</w:t>
+            </w:r>
+            <w:proofErr w:type="gramEnd"/>
+            <w:r>
+              <w:rPr>
+                <w:rFonts w:ascii="Helvetica" w:hAnsi="Helvetica" w:cs="Times New Roman"/>
+                <w:b/>
+                <w:bCs/>
+                <w:caps/>
+                <w:sz w:val="20"/>
+                <w:szCs w:val="20"/>
+              </w:rPr>
+              <w:t>}</w:t>
             </w:r>
             <w:r>
               <w:rPr>
@@ -119,6 +167,7 @@
                 <w:szCs w:val="20"/>
               </w:rPr>
             </w:pPr>
+            <w:proofErr w:type="gramStart"/>
             <w:r>
               <w:rPr>
                 <w:rFonts w:ascii="Helvetica" w:hAnsi="Helvetica" w:cs="Times New Roman"/>
@@ -139,8 +188,9 @@
                 <w:sz w:val="20"/>
                 <w:szCs w:val="20"/>
               </w:rPr>
-              <w:t>county_choice</w:t>
-            </w:r>
+              <w:t>county</w:t>
+            </w:r>
+            <w:proofErr w:type="gramEnd"/>
             <w:r>
               <w:rPr>
                 <w:rFonts w:ascii="Helvetica" w:hAnsi="Helvetica" w:cs="Times New Roman"/>
@@ -150,7 +200,42 @@
                 <w:sz w:val="20"/>
                 <w:szCs w:val="20"/>
               </w:rPr>
-              <w:t xml:space="preserve"> }} </w:t>
+              <w:t>_</w:t>
+            </w:r>
+            <w:proofErr w:type="gramStart"/>
+            <w:r>
+              <w:rPr>
+                <w:rFonts w:ascii="Helvetica" w:hAnsi="Helvetica" w:cs="Times New Roman"/>
+                <w:b/>
+                <w:bCs/>
+                <w:caps/>
+                <w:sz w:val="20"/>
+                <w:szCs w:val="20"/>
+              </w:rPr>
+              <w:t>choice</w:t>
+            </w:r>
+            <w:r>
+              <w:rPr>
+                <w:rFonts w:ascii="Helvetica" w:hAnsi="Helvetica" w:cs="Times New Roman"/>
+                <w:b/>
+                <w:bCs/>
+                <w:caps/>
+                <w:sz w:val="20"/>
+                <w:szCs w:val="20"/>
+              </w:rPr>
+              <w:t xml:space="preserve"> }</w:t>
+            </w:r>
+            <w:proofErr w:type="gramEnd"/>
+            <w:r>
+              <w:rPr>
+                <w:rFonts w:ascii="Helvetica" w:hAnsi="Helvetica" w:cs="Times New Roman"/>
+                <w:b/>
+                <w:bCs/>
+                <w:caps/>
+                <w:sz w:val="20"/>
+                <w:szCs w:val="20"/>
+              </w:rPr>
+              <w:t xml:space="preserve">} </w:t>
             </w:r>
             <w:r>
               <w:rPr>
@@ -244,7 +329,51 @@
                 <w:sz w:val="20"/>
                 <w:szCs w:val="20"/>
               </w:rPr>
-              <w:t>({{ ppo_type_full }})</w:t>
+              <w:t>(</w:t>
+            </w:r>
+            <w:proofErr w:type="gramStart"/>
+            <w:r>
+              <w:rPr>
+                <w:rFonts w:ascii="Helvetica" w:hAnsi="Helvetica" w:cs="Times New Roman"/>
+                <w:b/>
+                <w:bCs/>
+                <w:sz w:val="20"/>
+                <w:szCs w:val="20"/>
+              </w:rPr>
+              <w:t xml:space="preserve">{{ </w:t>
+            </w:r>
+            <w:proofErr w:type="spellStart"/>
+            <w:r>
+              <w:rPr>
+                <w:rFonts w:ascii="Helvetica" w:hAnsi="Helvetica" w:cs="Times New Roman"/>
+                <w:b/>
+                <w:bCs/>
+                <w:sz w:val="20"/>
+                <w:szCs w:val="20"/>
+              </w:rPr>
+              <w:t>ppo</w:t>
+            </w:r>
+            <w:proofErr w:type="gramEnd"/>
+            <w:r>
+              <w:rPr>
+                <w:rFonts w:ascii="Helvetica" w:hAnsi="Helvetica" w:cs="Times New Roman"/>
+                <w:b/>
+                <w:bCs/>
+                <w:sz w:val="20"/>
+                <w:szCs w:val="20"/>
+              </w:rPr>
+              <w:t>_type_full</w:t>
+            </w:r>
+            <w:proofErr w:type="spellEnd"/>
+            <w:r>
+              <w:rPr>
+                <w:rFonts w:ascii="Helvetica" w:hAnsi="Helvetica" w:cs="Times New Roman"/>
+                <w:b/>
+                <w:bCs/>
+                <w:sz w:val="20"/>
+                <w:szCs w:val="20"/>
+              </w:rPr>
+              <w:t xml:space="preserve"> }})</w:t>
             </w:r>
           </w:p>
         </w:tc>
@@ -333,7 +462,25 @@
           <w:sz w:val="24"/>
           <w:szCs w:val="24"/>
         </w:rPr>
-        <w:t>{%p set table_page_length = [1, exhibits | length / 2</w:t>
+        <w:t xml:space="preserve">{%p set </w:t>
+      </w:r>
+      <w:proofErr w:type="spellStart"/>
+      <w:r>
+        <w:rPr>
+          <w:rFonts w:ascii="Times New Roman" w:hAnsi="Times New Roman" w:cs="Times New Roman"/>
+          <w:sz w:val="24"/>
+          <w:szCs w:val="24"/>
+        </w:rPr>
+        <w:t>table_page_length</w:t>
+      </w:r>
+      <w:proofErr w:type="spellEnd"/>
+      <w:r>
+        <w:rPr>
+          <w:rFonts w:ascii="Times New Roman" w:hAnsi="Times New Roman" w:cs="Times New Roman"/>
+          <w:sz w:val="24"/>
+          <w:szCs w:val="24"/>
+        </w:rPr>
+        <w:t xml:space="preserve"> = [1, exhibits | length / 2</w:t>
       </w:r>
       <w:r>
         <w:rPr>
@@ -375,13 +522,23 @@
         </w:rPr>
         <w:t xml:space="preserve">| </w:t>
       </w:r>
-      <w:r>
-        <w:rPr>
-          <w:rFonts w:ascii="Times New Roman" w:hAnsi="Times New Roman" w:cs="Times New Roman"/>
-          <w:sz w:val="24"/>
-          <w:szCs w:val="24"/>
-        </w:rPr>
-        <w:t xml:space="preserve">round(0, 'ceil') | </w:t>
+      <w:proofErr w:type="gramStart"/>
+      <w:r>
+        <w:rPr>
+          <w:rFonts w:ascii="Times New Roman" w:hAnsi="Times New Roman" w:cs="Times New Roman"/>
+          <w:sz w:val="24"/>
+          <w:szCs w:val="24"/>
+        </w:rPr>
+        <w:t>round(</w:t>
+      </w:r>
+      <w:proofErr w:type="gramEnd"/>
+      <w:r>
+        <w:rPr>
+          <w:rFonts w:ascii="Times New Roman" w:hAnsi="Times New Roman" w:cs="Times New Roman"/>
+          <w:sz w:val="24"/>
+          <w:szCs w:val="24"/>
+        </w:rPr>
+        <w:t xml:space="preserve">0, 'ceil') | </w:t>
       </w:r>
       <w:r>
         <w:rPr>
@@ -391,13 +548,23 @@
         </w:rPr>
         <w:t xml:space="preserve">int </w:t>
       </w:r>
-      <w:r>
-        <w:rPr>
-          <w:rFonts w:ascii="Times New Roman" w:hAnsi="Times New Roman" w:cs="Times New Roman"/>
-          <w:sz w:val="24"/>
-          <w:szCs w:val="24"/>
-        </w:rPr>
-        <w:t>%}{# per heurist</w:t>
+      <w:proofErr w:type="gramStart"/>
+      <w:r>
+        <w:rPr>
+          <w:rFonts w:ascii="Times New Roman" w:hAnsi="Times New Roman" w:cs="Times New Roman"/>
+          <w:sz w:val="24"/>
+          <w:szCs w:val="24"/>
+        </w:rPr>
+        <w:t>%}{</w:t>
+      </w:r>
+      <w:proofErr w:type="gramEnd"/>
+      <w:r>
+        <w:rPr>
+          <w:rFonts w:ascii="Times New Roman" w:hAnsi="Times New Roman" w:cs="Times New Roman"/>
+          <w:sz w:val="24"/>
+          <w:szCs w:val="24"/>
+        </w:rPr>
+        <w:t># per heurist</w:t>
       </w:r>
       <w:r>
         <w:rPr>
@@ -467,6 +634,7 @@
         </w:rPr>
         <w:t xml:space="preserve"> in </w:t>
       </w:r>
+      <w:proofErr w:type="gramStart"/>
       <w:r>
         <w:rPr>
           <w:rFonts w:ascii="Times New Roman" w:hAnsi="Times New Roman" w:cs="Times New Roman"/>
@@ -483,6 +651,7 @@
         </w:rPr>
         <w:t>%}</w:t>
       </w:r>
+      <w:proofErr w:type="gramEnd"/>
     </w:p>
     <w:p>
       <w:pPr>
@@ -501,16 +670,18 @@
           <w:sz w:val="24"/>
           <w:szCs w:val="24"/>
         </w:rPr>
-        <w:t>{% if include_exhibit_cover_pages %}</w:t>
-      </w:r>
-      <w:r>
-        <w:rPr>
-          <w:rFonts w:ascii="Times New Roman" w:hAnsi="Times New Roman" w:cs="Times New Roman"/>
-          <w:sz w:val="24"/>
-          <w:szCs w:val="24"/>
-        </w:rPr>
-        <w:t xml:space="preserve">Exhibit {{ </w:t>
-      </w:r>
+        <w:t xml:space="preserve">Exhibit </w:t>
+      </w:r>
+      <w:proofErr w:type="gramStart"/>
+      <w:r>
+        <w:rPr>
+          <w:rFonts w:ascii="Times New Roman" w:hAnsi="Times New Roman" w:cs="Times New Roman"/>
+          <w:sz w:val="24"/>
+          <w:szCs w:val="24"/>
+        </w:rPr>
+        <w:t xml:space="preserve">{{ </w:t>
+      </w:r>
+      <w:proofErr w:type="spellStart"/>
       <w:r>
         <w:rPr>
           <w:rFonts w:ascii="Times New Roman" w:hAnsi="Times New Roman" w:cs="Times New Roman"/>
@@ -519,6 +690,7 @@
         </w:rPr>
         <w:t>exhibit</w:t>
       </w:r>
+      <w:proofErr w:type="gramEnd"/>
       <w:r>
         <w:rPr>
           <w:rFonts w:ascii="Times New Roman" w:hAnsi="Times New Roman" w:cs="Times New Roman"/>
@@ -527,21 +699,40 @@
         </w:rPr>
         <w:t>.</w:t>
       </w:r>
-      <w:r>
-        <w:rPr>
-          <w:rFonts w:ascii="Times New Roman" w:hAnsi="Times New Roman" w:cs="Times New Roman"/>
-          <w:sz w:val="24"/>
-          <w:szCs w:val="24"/>
-        </w:rPr>
-        <w:t xml:space="preserve">label </w:t>
-      </w:r>
-      <w:r>
-        <w:rPr>
-          <w:rFonts w:ascii="Times New Roman" w:hAnsi="Times New Roman" w:cs="Times New Roman"/>
-          <w:sz w:val="24"/>
-          <w:szCs w:val="24"/>
-        </w:rPr>
-        <w:t>}}: {% endif %}</w:t>
+      <w:proofErr w:type="gramStart"/>
+      <w:r>
+        <w:rPr>
+          <w:rFonts w:ascii="Times New Roman" w:hAnsi="Times New Roman" w:cs="Times New Roman"/>
+          <w:sz w:val="24"/>
+          <w:szCs w:val="24"/>
+        </w:rPr>
+        <w:t>label</w:t>
+      </w:r>
+      <w:proofErr w:type="spellEnd"/>
+      <w:r>
+        <w:rPr>
+          <w:rFonts w:ascii="Times New Roman" w:hAnsi="Times New Roman" w:cs="Times New Roman"/>
+          <w:sz w:val="24"/>
+          <w:szCs w:val="24"/>
+        </w:rPr>
+        <w:t xml:space="preserve"> </w:t>
+      </w:r>
+      <w:r>
+        <w:rPr>
+          <w:rFonts w:ascii="Times New Roman" w:hAnsi="Times New Roman" w:cs="Times New Roman"/>
+          <w:sz w:val="24"/>
+          <w:szCs w:val="24"/>
+        </w:rPr>
+        <w:t>}</w:t>
+      </w:r>
+      <w:proofErr w:type="gramEnd"/>
+      <w:r>
+        <w:rPr>
+          <w:rFonts w:ascii="Times New Roman" w:hAnsi="Times New Roman" w:cs="Times New Roman"/>
+          <w:sz w:val="24"/>
+          <w:szCs w:val="24"/>
+        </w:rPr>
+        <w:t xml:space="preserve">}: </w:t>
       </w:r>
       <w:r>
         <w:rPr>
@@ -551,6 +742,8 @@
         </w:rPr>
         <w:t>{{</w:t>
       </w:r>
+      <w:proofErr w:type="spellStart"/>
+      <w:proofErr w:type="gramStart"/>
       <w:r>
         <w:rPr>
           <w:rFonts w:ascii="Times New Roman" w:hAnsi="Times New Roman" w:cs="Times New Roman"/>
@@ -565,7 +758,17 @@
           <w:sz w:val="24"/>
           <w:szCs w:val="24"/>
         </w:rPr>
-        <w:t>.title }}</w:t>
+        <w:t>.title</w:t>
+      </w:r>
+      <w:proofErr w:type="spellEnd"/>
+      <w:proofErr w:type="gramEnd"/>
+      <w:r>
+        <w:rPr>
+          <w:rFonts w:ascii="Times New Roman" w:hAnsi="Times New Roman" w:cs="Times New Roman"/>
+          <w:sz w:val="24"/>
+          <w:szCs w:val="24"/>
+        </w:rPr>
+        <w:t xml:space="preserve"> }}</w:t>
       </w:r>
       <w:r>
         <w:rPr>
@@ -581,7 +784,52 @@
           <w:sz w:val="24"/>
           <w:szCs w:val="24"/>
         </w:rPr>
-        <w:t>{% if include_exhibit_cover_pages %}{{ exhibit.</w:t>
+        <w:t xml:space="preserve">{% if </w:t>
+      </w:r>
+      <w:proofErr w:type="spellStart"/>
+      <w:r>
+        <w:rPr>
+          <w:rFonts w:ascii="Times New Roman" w:hAnsi="Times New Roman" w:cs="Times New Roman"/>
+          <w:sz w:val="24"/>
+          <w:szCs w:val="24"/>
+        </w:rPr>
+        <w:t>include_exhibit_cover_pages</w:t>
+      </w:r>
+      <w:proofErr w:type="spellEnd"/>
+      <w:r>
+        <w:rPr>
+          <w:rFonts w:ascii="Times New Roman" w:hAnsi="Times New Roman" w:cs="Times New Roman"/>
+          <w:sz w:val="24"/>
+          <w:szCs w:val="24"/>
+        </w:rPr>
+        <w:t xml:space="preserve"> </w:t>
+      </w:r>
+      <w:proofErr w:type="gramStart"/>
+      <w:r>
+        <w:rPr>
+          <w:rFonts w:ascii="Times New Roman" w:hAnsi="Times New Roman" w:cs="Times New Roman"/>
+          <w:sz w:val="24"/>
+          <w:szCs w:val="24"/>
+        </w:rPr>
+        <w:t xml:space="preserve">%}{{ </w:t>
+      </w:r>
+      <w:proofErr w:type="spellStart"/>
+      <w:r>
+        <w:rPr>
+          <w:rFonts w:ascii="Times New Roman" w:hAnsi="Times New Roman" w:cs="Times New Roman"/>
+          <w:sz w:val="24"/>
+          <w:szCs w:val="24"/>
+        </w:rPr>
+        <w:t>exhibit</w:t>
+      </w:r>
+      <w:proofErr w:type="gramEnd"/>
+      <w:r>
+        <w:rPr>
+          <w:rFonts w:ascii="Times New Roman" w:hAnsi="Times New Roman" w:cs="Times New Roman"/>
+          <w:sz w:val="24"/>
+          <w:szCs w:val="24"/>
+        </w:rPr>
+        <w:t>.</w:t>
       </w:r>
       <w:r>
         <w:rPr>
@@ -591,6 +839,7 @@
         </w:rPr>
         <w:t>start_page</w:t>
       </w:r>
+      <w:proofErr w:type="spellEnd"/>
       <w:r>
         <w:rPr>
           <w:rFonts w:ascii="Times New Roman" w:hAnsi="Times New Roman" w:cs="Times New Roman"/>
@@ -599,6 +848,7 @@
         </w:rPr>
         <w:t xml:space="preserve"> + </w:t>
       </w:r>
+      <w:proofErr w:type="gramStart"/>
       <w:r>
         <w:rPr>
           <w:rFonts w:ascii="Times New Roman" w:hAnsi="Times New Roman" w:cs="Times New Roman"/>
@@ -621,39 +871,25 @@
           <w:sz w:val="24"/>
           <w:szCs w:val="24"/>
         </w:rPr>
-        <w:t xml:space="preserve">}}{% else %}{{ </w:t>
-      </w:r>
-      <w:r>
-        <w:rPr>
-          <w:rFonts w:ascii="Times New Roman" w:hAnsi="Times New Roman" w:cs="Times New Roman"/>
-          <w:sz w:val="24"/>
-          <w:szCs w:val="24"/>
-        </w:rPr>
-        <w:t>table_page_length</w:t>
-      </w:r>
-      <w:r>
-        <w:rPr>
-          <w:rFonts w:ascii="Times New Roman" w:hAnsi="Times New Roman" w:cs="Times New Roman"/>
-          <w:sz w:val="24"/>
-          <w:szCs w:val="24"/>
-        </w:rPr>
-        <w:t xml:space="preserve"> + </w:t>
-      </w:r>
-      <w:r>
-        <w:rPr>
-          <w:rFonts w:ascii="Times New Roman" w:hAnsi="Times New Roman" w:cs="Times New Roman"/>
-          <w:sz w:val="24"/>
-          <w:szCs w:val="24"/>
-        </w:rPr>
-        <w:t>exhibit.</w:t>
-      </w:r>
-      <w:r>
-        <w:rPr>
-          <w:rFonts w:ascii="Times New Roman" w:hAnsi="Times New Roman" w:cs="Times New Roman"/>
-          <w:sz w:val="24"/>
-          <w:szCs w:val="24"/>
-        </w:rPr>
-        <w:t>start_page</w:t>
+        <w:t>}}{</w:t>
+      </w:r>
+      <w:proofErr w:type="gramEnd"/>
+      <w:r>
+        <w:rPr>
+          <w:rFonts w:ascii="Times New Roman" w:hAnsi="Times New Roman" w:cs="Times New Roman"/>
+          <w:sz w:val="24"/>
+          <w:szCs w:val="24"/>
+        </w:rPr>
+        <w:t xml:space="preserve">% else </w:t>
+      </w:r>
+      <w:proofErr w:type="gramStart"/>
+      <w:r>
+        <w:rPr>
+          <w:rFonts w:ascii="Times New Roman" w:hAnsi="Times New Roman" w:cs="Times New Roman"/>
+          <w:sz w:val="24"/>
+          <w:szCs w:val="24"/>
+        </w:rPr>
+        <w:t>%}{{</w:t>
       </w:r>
       <w:r>
         <w:rPr>
@@ -663,13 +899,66 @@
         </w:rPr>
         <w:t xml:space="preserve"> </w:t>
       </w:r>
-      <w:r>
-        <w:rPr>
-          <w:rFonts w:ascii="Times New Roman" w:hAnsi="Times New Roman" w:cs="Times New Roman"/>
-          <w:sz w:val="24"/>
-          <w:szCs w:val="24"/>
-        </w:rPr>
-        <w:t>}}{% endif %}</w:t>
+      <w:proofErr w:type="spellStart"/>
+      <w:r>
+        <w:rPr>
+          <w:rFonts w:ascii="Times New Roman" w:hAnsi="Times New Roman" w:cs="Times New Roman"/>
+          <w:sz w:val="24"/>
+          <w:szCs w:val="24"/>
+        </w:rPr>
+        <w:t>exhibit</w:t>
+      </w:r>
+      <w:proofErr w:type="gramEnd"/>
+      <w:r>
+        <w:rPr>
+          <w:rFonts w:ascii="Times New Roman" w:hAnsi="Times New Roman" w:cs="Times New Roman"/>
+          <w:sz w:val="24"/>
+          <w:szCs w:val="24"/>
+        </w:rPr>
+        <w:t>.</w:t>
+      </w:r>
+      <w:r>
+        <w:rPr>
+          <w:rFonts w:ascii="Times New Roman" w:hAnsi="Times New Roman" w:cs="Times New Roman"/>
+          <w:sz w:val="24"/>
+          <w:szCs w:val="24"/>
+        </w:rPr>
+        <w:t>start_</w:t>
+      </w:r>
+      <w:proofErr w:type="gramStart"/>
+      <w:r>
+        <w:rPr>
+          <w:rFonts w:ascii="Times New Roman" w:hAnsi="Times New Roman" w:cs="Times New Roman"/>
+          <w:sz w:val="24"/>
+          <w:szCs w:val="24"/>
+        </w:rPr>
+        <w:t>page</w:t>
+      </w:r>
+      <w:proofErr w:type="spellEnd"/>
+      <w:r>
+        <w:rPr>
+          <w:rFonts w:ascii="Times New Roman" w:hAnsi="Times New Roman" w:cs="Times New Roman"/>
+          <w:sz w:val="24"/>
+          <w:szCs w:val="24"/>
+        </w:rPr>
+        <w:t xml:space="preserve"> </w:t>
+      </w:r>
+      <w:r>
+        <w:rPr>
+          <w:rFonts w:ascii="Times New Roman" w:hAnsi="Times New Roman" w:cs="Times New Roman"/>
+          <w:sz w:val="24"/>
+          <w:szCs w:val="24"/>
+        </w:rPr>
+        <w:t>}}{</w:t>
+      </w:r>
+      <w:proofErr w:type="gramEnd"/>
+      <w:r>
+        <w:rPr>
+          <w:rFonts w:ascii="Times New Roman" w:hAnsi="Times New Roman" w:cs="Times New Roman"/>
+          <w:sz w:val="24"/>
+          <w:szCs w:val="24"/>
+        </w:rPr>
+        <w:t>% endif %}</w:t>
       </w:r>
     </w:p>
     <w:p>
@@ -690,8 +979,28 @@
           <w:sz w:val="24"/>
           <w:szCs w:val="24"/>
         </w:rPr>
-        <w:t>{%p endfor %}</w:t>
-      </w:r>
+        <w:t xml:space="preserve">{%p </w:t>
+      </w:r>
+      <w:proofErr w:type="spellStart"/>
+      <w:proofErr w:type="gramStart"/>
+      <w:r>
+        <w:rPr>
+          <w:rFonts w:ascii="Times New Roman" w:hAnsi="Times New Roman" w:cs="Times New Roman"/>
+          <w:sz w:val="24"/>
+          <w:szCs w:val="24"/>
+        </w:rPr>
+        <w:t>endfor</w:t>
+      </w:r>
+      <w:proofErr w:type="spellEnd"/>
+      <w:r>
+        <w:rPr>
+          <w:rFonts w:ascii="Times New Roman" w:hAnsi="Times New Roman" w:cs="Times New Roman"/>
+          <w:sz w:val="24"/>
+          <w:szCs w:val="24"/>
+        </w:rPr>
+        <w:t xml:space="preserve"> %}</w:t>
+      </w:r>
+      <w:proofErr w:type="gramEnd"/>
     </w:p>
     <w:sectPr>
       <w:pgSz w:w="12240" w:h="15840"/>

</xml_diff>

<commit_message>
Remove individual cover pages and fix coversheet issues
</commit_message>
<xml_diff>
--- a/docassemble/MLHPPOAndProposedOrder/data/templates/exhibit_attachment_table_of_contents.docx
+++ b/docassemble/MLHPPOAndProposedOrder/data/templates/exhibit_attachment_table_of_contents.docx
@@ -63,6 +63,7 @@
                 <w:szCs w:val="20"/>
               </w:rPr>
             </w:pPr>
+            <w:proofErr w:type="gramStart"/>
             <w:r>
               <w:rPr>
                 <w:rFonts w:ascii="Helvetica" w:hAnsi="Helvetica" w:cs="Times New Roman"/>
@@ -83,8 +84,9 @@
                 <w:sz w:val="20"/>
                 <w:szCs w:val="20"/>
               </w:rPr>
-              <w:t>the_court</w:t>
-            </w:r>
+              <w:t>the</w:t>
+            </w:r>
+            <w:proofErr w:type="gramEnd"/>
             <w:r>
               <w:rPr>
                 <w:rFonts w:ascii="Helvetica" w:hAnsi="Helvetica" w:cs="Times New Roman"/>
@@ -94,7 +96,53 @@
                 <w:sz w:val="20"/>
                 <w:szCs w:val="20"/>
               </w:rPr>
-              <w:t xml:space="preserve"> }}</w:t>
+              <w:t>_</w:t>
+            </w:r>
+            <w:proofErr w:type="gramStart"/>
+            <w:r>
+              <w:rPr>
+                <w:rFonts w:ascii="Helvetica" w:hAnsi="Helvetica" w:cs="Times New Roman"/>
+                <w:b/>
+                <w:bCs/>
+                <w:caps/>
+                <w:sz w:val="20"/>
+                <w:szCs w:val="20"/>
+              </w:rPr>
+              <w:t>court</w:t>
+            </w:r>
+            <w:r>
+              <w:rPr>
+                <w:rFonts w:ascii="Helvetica" w:hAnsi="Helvetica" w:cs="Times New Roman"/>
+                <w:b/>
+                <w:bCs/>
+                <w:caps/>
+                <w:sz w:val="20"/>
+                <w:szCs w:val="20"/>
+              </w:rPr>
+              <w:t>.number</w:t>
+            </w:r>
+            <w:r>
+              <w:rPr>
+                <w:rFonts w:ascii="Helvetica" w:hAnsi="Helvetica" w:cs="Times New Roman"/>
+                <w:b/>
+                <w:bCs/>
+                <w:caps/>
+                <w:sz w:val="20"/>
+                <w:szCs w:val="20"/>
+              </w:rPr>
+              <w:t xml:space="preserve"> }</w:t>
+            </w:r>
+            <w:proofErr w:type="gramEnd"/>
+            <w:r>
+              <w:rPr>
+                <w:rFonts w:ascii="Helvetica" w:hAnsi="Helvetica" w:cs="Times New Roman"/>
+                <w:b/>
+                <w:bCs/>
+                <w:caps/>
+                <w:sz w:val="20"/>
+                <w:szCs w:val="20"/>
+              </w:rPr>
+              <w:t>}</w:t>
             </w:r>
             <w:r>
               <w:rPr>
@@ -119,6 +167,7 @@
                 <w:szCs w:val="20"/>
               </w:rPr>
             </w:pPr>
+            <w:proofErr w:type="gramStart"/>
             <w:r>
               <w:rPr>
                 <w:rFonts w:ascii="Helvetica" w:hAnsi="Helvetica" w:cs="Times New Roman"/>
@@ -139,8 +188,9 @@
                 <w:sz w:val="20"/>
                 <w:szCs w:val="20"/>
               </w:rPr>
-              <w:t>county_choice</w:t>
-            </w:r>
+              <w:t>county</w:t>
+            </w:r>
+            <w:proofErr w:type="gramEnd"/>
             <w:r>
               <w:rPr>
                 <w:rFonts w:ascii="Helvetica" w:hAnsi="Helvetica" w:cs="Times New Roman"/>
@@ -150,7 +200,42 @@
                 <w:sz w:val="20"/>
                 <w:szCs w:val="20"/>
               </w:rPr>
-              <w:t xml:space="preserve"> }} </w:t>
+              <w:t>_</w:t>
+            </w:r>
+            <w:proofErr w:type="gramStart"/>
+            <w:r>
+              <w:rPr>
+                <w:rFonts w:ascii="Helvetica" w:hAnsi="Helvetica" w:cs="Times New Roman"/>
+                <w:b/>
+                <w:bCs/>
+                <w:caps/>
+                <w:sz w:val="20"/>
+                <w:szCs w:val="20"/>
+              </w:rPr>
+              <w:t>choice</w:t>
+            </w:r>
+            <w:r>
+              <w:rPr>
+                <w:rFonts w:ascii="Helvetica" w:hAnsi="Helvetica" w:cs="Times New Roman"/>
+                <w:b/>
+                <w:bCs/>
+                <w:caps/>
+                <w:sz w:val="20"/>
+                <w:szCs w:val="20"/>
+              </w:rPr>
+              <w:t xml:space="preserve"> }</w:t>
+            </w:r>
+            <w:proofErr w:type="gramEnd"/>
+            <w:r>
+              <w:rPr>
+                <w:rFonts w:ascii="Helvetica" w:hAnsi="Helvetica" w:cs="Times New Roman"/>
+                <w:b/>
+                <w:bCs/>
+                <w:caps/>
+                <w:sz w:val="20"/>
+                <w:szCs w:val="20"/>
+              </w:rPr>
+              <w:t xml:space="preserve">} </w:t>
             </w:r>
             <w:r>
               <w:rPr>
@@ -244,7 +329,51 @@
                 <w:sz w:val="20"/>
                 <w:szCs w:val="20"/>
               </w:rPr>
-              <w:t>({{ ppo_type_full }})</w:t>
+              <w:t>(</w:t>
+            </w:r>
+            <w:proofErr w:type="gramStart"/>
+            <w:r>
+              <w:rPr>
+                <w:rFonts w:ascii="Helvetica" w:hAnsi="Helvetica" w:cs="Times New Roman"/>
+                <w:b/>
+                <w:bCs/>
+                <w:sz w:val="20"/>
+                <w:szCs w:val="20"/>
+              </w:rPr>
+              <w:t xml:space="preserve">{{ </w:t>
+            </w:r>
+            <w:proofErr w:type="spellStart"/>
+            <w:r>
+              <w:rPr>
+                <w:rFonts w:ascii="Helvetica" w:hAnsi="Helvetica" w:cs="Times New Roman"/>
+                <w:b/>
+                <w:bCs/>
+                <w:sz w:val="20"/>
+                <w:szCs w:val="20"/>
+              </w:rPr>
+              <w:t>ppo</w:t>
+            </w:r>
+            <w:proofErr w:type="gramEnd"/>
+            <w:r>
+              <w:rPr>
+                <w:rFonts w:ascii="Helvetica" w:hAnsi="Helvetica" w:cs="Times New Roman"/>
+                <w:b/>
+                <w:bCs/>
+                <w:sz w:val="20"/>
+                <w:szCs w:val="20"/>
+              </w:rPr>
+              <w:t>_type_full</w:t>
+            </w:r>
+            <w:proofErr w:type="spellEnd"/>
+            <w:r>
+              <w:rPr>
+                <w:rFonts w:ascii="Helvetica" w:hAnsi="Helvetica" w:cs="Times New Roman"/>
+                <w:b/>
+                <w:bCs/>
+                <w:sz w:val="20"/>
+                <w:szCs w:val="20"/>
+              </w:rPr>
+              <w:t xml:space="preserve"> }})</w:t>
             </w:r>
           </w:p>
         </w:tc>
@@ -333,7 +462,25 @@
           <w:sz w:val="24"/>
           <w:szCs w:val="24"/>
         </w:rPr>
-        <w:t>{%p set table_page_length = [1, exhibits | length / 2</w:t>
+        <w:t xml:space="preserve">{%p set </w:t>
+      </w:r>
+      <w:proofErr w:type="spellStart"/>
+      <w:r>
+        <w:rPr>
+          <w:rFonts w:ascii="Times New Roman" w:hAnsi="Times New Roman" w:cs="Times New Roman"/>
+          <w:sz w:val="24"/>
+          <w:szCs w:val="24"/>
+        </w:rPr>
+        <w:t>table_page_length</w:t>
+      </w:r>
+      <w:proofErr w:type="spellEnd"/>
+      <w:r>
+        <w:rPr>
+          <w:rFonts w:ascii="Times New Roman" w:hAnsi="Times New Roman" w:cs="Times New Roman"/>
+          <w:sz w:val="24"/>
+          <w:szCs w:val="24"/>
+        </w:rPr>
+        <w:t xml:space="preserve"> = [1, exhibits | length / 2</w:t>
       </w:r>
       <w:r>
         <w:rPr>
@@ -375,13 +522,23 @@
         </w:rPr>
         <w:t xml:space="preserve">| </w:t>
       </w:r>
-      <w:r>
-        <w:rPr>
-          <w:rFonts w:ascii="Times New Roman" w:hAnsi="Times New Roman" w:cs="Times New Roman"/>
-          <w:sz w:val="24"/>
-          <w:szCs w:val="24"/>
-        </w:rPr>
-        <w:t xml:space="preserve">round(0, 'ceil') | </w:t>
+      <w:proofErr w:type="gramStart"/>
+      <w:r>
+        <w:rPr>
+          <w:rFonts w:ascii="Times New Roman" w:hAnsi="Times New Roman" w:cs="Times New Roman"/>
+          <w:sz w:val="24"/>
+          <w:szCs w:val="24"/>
+        </w:rPr>
+        <w:t>round(</w:t>
+      </w:r>
+      <w:proofErr w:type="gramEnd"/>
+      <w:r>
+        <w:rPr>
+          <w:rFonts w:ascii="Times New Roman" w:hAnsi="Times New Roman" w:cs="Times New Roman"/>
+          <w:sz w:val="24"/>
+          <w:szCs w:val="24"/>
+        </w:rPr>
+        <w:t xml:space="preserve">0, 'ceil') | </w:t>
       </w:r>
       <w:r>
         <w:rPr>
@@ -391,13 +548,23 @@
         </w:rPr>
         <w:t xml:space="preserve">int </w:t>
       </w:r>
-      <w:r>
-        <w:rPr>
-          <w:rFonts w:ascii="Times New Roman" w:hAnsi="Times New Roman" w:cs="Times New Roman"/>
-          <w:sz w:val="24"/>
-          <w:szCs w:val="24"/>
-        </w:rPr>
-        <w:t>%}{# per heurist</w:t>
+      <w:proofErr w:type="gramStart"/>
+      <w:r>
+        <w:rPr>
+          <w:rFonts w:ascii="Times New Roman" w:hAnsi="Times New Roman" w:cs="Times New Roman"/>
+          <w:sz w:val="24"/>
+          <w:szCs w:val="24"/>
+        </w:rPr>
+        <w:t>%}{</w:t>
+      </w:r>
+      <w:proofErr w:type="gramEnd"/>
+      <w:r>
+        <w:rPr>
+          <w:rFonts w:ascii="Times New Roman" w:hAnsi="Times New Roman" w:cs="Times New Roman"/>
+          <w:sz w:val="24"/>
+          <w:szCs w:val="24"/>
+        </w:rPr>
+        <w:t># per heurist</w:t>
       </w:r>
       <w:r>
         <w:rPr>
@@ -467,6 +634,7 @@
         </w:rPr>
         <w:t xml:space="preserve"> in </w:t>
       </w:r>
+      <w:proofErr w:type="gramStart"/>
       <w:r>
         <w:rPr>
           <w:rFonts w:ascii="Times New Roman" w:hAnsi="Times New Roman" w:cs="Times New Roman"/>
@@ -483,6 +651,7 @@
         </w:rPr>
         <w:t>%}</w:t>
       </w:r>
+      <w:proofErr w:type="gramEnd"/>
     </w:p>
     <w:p>
       <w:pPr>
@@ -501,16 +670,18 @@
           <w:sz w:val="24"/>
           <w:szCs w:val="24"/>
         </w:rPr>
-        <w:t>{% if include_exhibit_cover_pages %}</w:t>
-      </w:r>
-      <w:r>
-        <w:rPr>
-          <w:rFonts w:ascii="Times New Roman" w:hAnsi="Times New Roman" w:cs="Times New Roman"/>
-          <w:sz w:val="24"/>
-          <w:szCs w:val="24"/>
-        </w:rPr>
-        <w:t xml:space="preserve">Exhibit {{ </w:t>
-      </w:r>
+        <w:t xml:space="preserve">Exhibit </w:t>
+      </w:r>
+      <w:proofErr w:type="gramStart"/>
+      <w:r>
+        <w:rPr>
+          <w:rFonts w:ascii="Times New Roman" w:hAnsi="Times New Roman" w:cs="Times New Roman"/>
+          <w:sz w:val="24"/>
+          <w:szCs w:val="24"/>
+        </w:rPr>
+        <w:t xml:space="preserve">{{ </w:t>
+      </w:r>
+      <w:proofErr w:type="spellStart"/>
       <w:r>
         <w:rPr>
           <w:rFonts w:ascii="Times New Roman" w:hAnsi="Times New Roman" w:cs="Times New Roman"/>
@@ -519,6 +690,7 @@
         </w:rPr>
         <w:t>exhibit</w:t>
       </w:r>
+      <w:proofErr w:type="gramEnd"/>
       <w:r>
         <w:rPr>
           <w:rFonts w:ascii="Times New Roman" w:hAnsi="Times New Roman" w:cs="Times New Roman"/>
@@ -527,21 +699,40 @@
         </w:rPr>
         <w:t>.</w:t>
       </w:r>
-      <w:r>
-        <w:rPr>
-          <w:rFonts w:ascii="Times New Roman" w:hAnsi="Times New Roman" w:cs="Times New Roman"/>
-          <w:sz w:val="24"/>
-          <w:szCs w:val="24"/>
-        </w:rPr>
-        <w:t xml:space="preserve">label </w:t>
-      </w:r>
-      <w:r>
-        <w:rPr>
-          <w:rFonts w:ascii="Times New Roman" w:hAnsi="Times New Roman" w:cs="Times New Roman"/>
-          <w:sz w:val="24"/>
-          <w:szCs w:val="24"/>
-        </w:rPr>
-        <w:t>}}: {% endif %}</w:t>
+      <w:proofErr w:type="gramStart"/>
+      <w:r>
+        <w:rPr>
+          <w:rFonts w:ascii="Times New Roman" w:hAnsi="Times New Roman" w:cs="Times New Roman"/>
+          <w:sz w:val="24"/>
+          <w:szCs w:val="24"/>
+        </w:rPr>
+        <w:t>label</w:t>
+      </w:r>
+      <w:proofErr w:type="spellEnd"/>
+      <w:r>
+        <w:rPr>
+          <w:rFonts w:ascii="Times New Roman" w:hAnsi="Times New Roman" w:cs="Times New Roman"/>
+          <w:sz w:val="24"/>
+          <w:szCs w:val="24"/>
+        </w:rPr>
+        <w:t xml:space="preserve"> </w:t>
+      </w:r>
+      <w:r>
+        <w:rPr>
+          <w:rFonts w:ascii="Times New Roman" w:hAnsi="Times New Roman" w:cs="Times New Roman"/>
+          <w:sz w:val="24"/>
+          <w:szCs w:val="24"/>
+        </w:rPr>
+        <w:t>}</w:t>
+      </w:r>
+      <w:proofErr w:type="gramEnd"/>
+      <w:r>
+        <w:rPr>
+          <w:rFonts w:ascii="Times New Roman" w:hAnsi="Times New Roman" w:cs="Times New Roman"/>
+          <w:sz w:val="24"/>
+          <w:szCs w:val="24"/>
+        </w:rPr>
+        <w:t xml:space="preserve">}: </w:t>
       </w:r>
       <w:r>
         <w:rPr>
@@ -551,6 +742,8 @@
         </w:rPr>
         <w:t>{{</w:t>
       </w:r>
+      <w:proofErr w:type="spellStart"/>
+      <w:proofErr w:type="gramStart"/>
       <w:r>
         <w:rPr>
           <w:rFonts w:ascii="Times New Roman" w:hAnsi="Times New Roman" w:cs="Times New Roman"/>
@@ -565,7 +758,17 @@
           <w:sz w:val="24"/>
           <w:szCs w:val="24"/>
         </w:rPr>
-        <w:t>.title }}</w:t>
+        <w:t>.title</w:t>
+      </w:r>
+      <w:proofErr w:type="spellEnd"/>
+      <w:proofErr w:type="gramEnd"/>
+      <w:r>
+        <w:rPr>
+          <w:rFonts w:ascii="Times New Roman" w:hAnsi="Times New Roman" w:cs="Times New Roman"/>
+          <w:sz w:val="24"/>
+          <w:szCs w:val="24"/>
+        </w:rPr>
+        <w:t xml:space="preserve"> }}</w:t>
       </w:r>
       <w:r>
         <w:rPr>
@@ -581,7 +784,52 @@
           <w:sz w:val="24"/>
           <w:szCs w:val="24"/>
         </w:rPr>
-        <w:t>{% if include_exhibit_cover_pages %}{{ exhibit.</w:t>
+        <w:t xml:space="preserve">{% if </w:t>
+      </w:r>
+      <w:proofErr w:type="spellStart"/>
+      <w:r>
+        <w:rPr>
+          <w:rFonts w:ascii="Times New Roman" w:hAnsi="Times New Roman" w:cs="Times New Roman"/>
+          <w:sz w:val="24"/>
+          <w:szCs w:val="24"/>
+        </w:rPr>
+        <w:t>include_exhibit_cover_pages</w:t>
+      </w:r>
+      <w:proofErr w:type="spellEnd"/>
+      <w:r>
+        <w:rPr>
+          <w:rFonts w:ascii="Times New Roman" w:hAnsi="Times New Roman" w:cs="Times New Roman"/>
+          <w:sz w:val="24"/>
+          <w:szCs w:val="24"/>
+        </w:rPr>
+        <w:t xml:space="preserve"> </w:t>
+      </w:r>
+      <w:proofErr w:type="gramStart"/>
+      <w:r>
+        <w:rPr>
+          <w:rFonts w:ascii="Times New Roman" w:hAnsi="Times New Roman" w:cs="Times New Roman"/>
+          <w:sz w:val="24"/>
+          <w:szCs w:val="24"/>
+        </w:rPr>
+        <w:t xml:space="preserve">%}{{ </w:t>
+      </w:r>
+      <w:proofErr w:type="spellStart"/>
+      <w:r>
+        <w:rPr>
+          <w:rFonts w:ascii="Times New Roman" w:hAnsi="Times New Roman" w:cs="Times New Roman"/>
+          <w:sz w:val="24"/>
+          <w:szCs w:val="24"/>
+        </w:rPr>
+        <w:t>exhibit</w:t>
+      </w:r>
+      <w:proofErr w:type="gramEnd"/>
+      <w:r>
+        <w:rPr>
+          <w:rFonts w:ascii="Times New Roman" w:hAnsi="Times New Roman" w:cs="Times New Roman"/>
+          <w:sz w:val="24"/>
+          <w:szCs w:val="24"/>
+        </w:rPr>
+        <w:t>.</w:t>
       </w:r>
       <w:r>
         <w:rPr>
@@ -591,6 +839,7 @@
         </w:rPr>
         <w:t>start_page</w:t>
       </w:r>
+      <w:proofErr w:type="spellEnd"/>
       <w:r>
         <w:rPr>
           <w:rFonts w:ascii="Times New Roman" w:hAnsi="Times New Roman" w:cs="Times New Roman"/>
@@ -599,6 +848,7 @@
         </w:rPr>
         <w:t xml:space="preserve"> + </w:t>
       </w:r>
+      <w:proofErr w:type="gramStart"/>
       <w:r>
         <w:rPr>
           <w:rFonts w:ascii="Times New Roman" w:hAnsi="Times New Roman" w:cs="Times New Roman"/>
@@ -621,39 +871,25 @@
           <w:sz w:val="24"/>
           <w:szCs w:val="24"/>
         </w:rPr>
-        <w:t xml:space="preserve">}}{% else %}{{ </w:t>
-      </w:r>
-      <w:r>
-        <w:rPr>
-          <w:rFonts w:ascii="Times New Roman" w:hAnsi="Times New Roman" w:cs="Times New Roman"/>
-          <w:sz w:val="24"/>
-          <w:szCs w:val="24"/>
-        </w:rPr>
-        <w:t>table_page_length</w:t>
-      </w:r>
-      <w:r>
-        <w:rPr>
-          <w:rFonts w:ascii="Times New Roman" w:hAnsi="Times New Roman" w:cs="Times New Roman"/>
-          <w:sz w:val="24"/>
-          <w:szCs w:val="24"/>
-        </w:rPr>
-        <w:t xml:space="preserve"> + </w:t>
-      </w:r>
-      <w:r>
-        <w:rPr>
-          <w:rFonts w:ascii="Times New Roman" w:hAnsi="Times New Roman" w:cs="Times New Roman"/>
-          <w:sz w:val="24"/>
-          <w:szCs w:val="24"/>
-        </w:rPr>
-        <w:t>exhibit.</w:t>
-      </w:r>
-      <w:r>
-        <w:rPr>
-          <w:rFonts w:ascii="Times New Roman" w:hAnsi="Times New Roman" w:cs="Times New Roman"/>
-          <w:sz w:val="24"/>
-          <w:szCs w:val="24"/>
-        </w:rPr>
-        <w:t>start_page</w:t>
+        <w:t>}}{</w:t>
+      </w:r>
+      <w:proofErr w:type="gramEnd"/>
+      <w:r>
+        <w:rPr>
+          <w:rFonts w:ascii="Times New Roman" w:hAnsi="Times New Roman" w:cs="Times New Roman"/>
+          <w:sz w:val="24"/>
+          <w:szCs w:val="24"/>
+        </w:rPr>
+        <w:t xml:space="preserve">% else </w:t>
+      </w:r>
+      <w:proofErr w:type="gramStart"/>
+      <w:r>
+        <w:rPr>
+          <w:rFonts w:ascii="Times New Roman" w:hAnsi="Times New Roman" w:cs="Times New Roman"/>
+          <w:sz w:val="24"/>
+          <w:szCs w:val="24"/>
+        </w:rPr>
+        <w:t>%}{{</w:t>
       </w:r>
       <w:r>
         <w:rPr>
@@ -663,13 +899,66 @@
         </w:rPr>
         <w:t xml:space="preserve"> </w:t>
       </w:r>
-      <w:r>
-        <w:rPr>
-          <w:rFonts w:ascii="Times New Roman" w:hAnsi="Times New Roman" w:cs="Times New Roman"/>
-          <w:sz w:val="24"/>
-          <w:szCs w:val="24"/>
-        </w:rPr>
-        <w:t>}}{% endif %}</w:t>
+      <w:proofErr w:type="spellStart"/>
+      <w:r>
+        <w:rPr>
+          <w:rFonts w:ascii="Times New Roman" w:hAnsi="Times New Roman" w:cs="Times New Roman"/>
+          <w:sz w:val="24"/>
+          <w:szCs w:val="24"/>
+        </w:rPr>
+        <w:t>exhibit</w:t>
+      </w:r>
+      <w:proofErr w:type="gramEnd"/>
+      <w:r>
+        <w:rPr>
+          <w:rFonts w:ascii="Times New Roman" w:hAnsi="Times New Roman" w:cs="Times New Roman"/>
+          <w:sz w:val="24"/>
+          <w:szCs w:val="24"/>
+        </w:rPr>
+        <w:t>.</w:t>
+      </w:r>
+      <w:r>
+        <w:rPr>
+          <w:rFonts w:ascii="Times New Roman" w:hAnsi="Times New Roman" w:cs="Times New Roman"/>
+          <w:sz w:val="24"/>
+          <w:szCs w:val="24"/>
+        </w:rPr>
+        <w:t>start_</w:t>
+      </w:r>
+      <w:proofErr w:type="gramStart"/>
+      <w:r>
+        <w:rPr>
+          <w:rFonts w:ascii="Times New Roman" w:hAnsi="Times New Roman" w:cs="Times New Roman"/>
+          <w:sz w:val="24"/>
+          <w:szCs w:val="24"/>
+        </w:rPr>
+        <w:t>page</w:t>
+      </w:r>
+      <w:proofErr w:type="spellEnd"/>
+      <w:r>
+        <w:rPr>
+          <w:rFonts w:ascii="Times New Roman" w:hAnsi="Times New Roman" w:cs="Times New Roman"/>
+          <w:sz w:val="24"/>
+          <w:szCs w:val="24"/>
+        </w:rPr>
+        <w:t xml:space="preserve"> </w:t>
+      </w:r>
+      <w:r>
+        <w:rPr>
+          <w:rFonts w:ascii="Times New Roman" w:hAnsi="Times New Roman" w:cs="Times New Roman"/>
+          <w:sz w:val="24"/>
+          <w:szCs w:val="24"/>
+        </w:rPr>
+        <w:t>}}{</w:t>
+      </w:r>
+      <w:proofErr w:type="gramEnd"/>
+      <w:r>
+        <w:rPr>
+          <w:rFonts w:ascii="Times New Roman" w:hAnsi="Times New Roman" w:cs="Times New Roman"/>
+          <w:sz w:val="24"/>
+          <w:szCs w:val="24"/>
+        </w:rPr>
+        <w:t>% endif %}</w:t>
       </w:r>
     </w:p>
     <w:p>
@@ -690,8 +979,28 @@
           <w:sz w:val="24"/>
           <w:szCs w:val="24"/>
         </w:rPr>
-        <w:t>{%p endfor %}</w:t>
-      </w:r>
+        <w:t xml:space="preserve">{%p </w:t>
+      </w:r>
+      <w:proofErr w:type="spellStart"/>
+      <w:proofErr w:type="gramStart"/>
+      <w:r>
+        <w:rPr>
+          <w:rFonts w:ascii="Times New Roman" w:hAnsi="Times New Roman" w:cs="Times New Roman"/>
+          <w:sz w:val="24"/>
+          <w:szCs w:val="24"/>
+        </w:rPr>
+        <w:t>endfor</w:t>
+      </w:r>
+      <w:proofErr w:type="spellEnd"/>
+      <w:r>
+        <w:rPr>
+          <w:rFonts w:ascii="Times New Roman" w:hAnsi="Times New Roman" w:cs="Times New Roman"/>
+          <w:sz w:val="24"/>
+          <w:szCs w:val="24"/>
+        </w:rPr>
+        <w:t xml:space="preserve"> %}</w:t>
+      </w:r>
+      <w:proofErr w:type="gramEnd"/>
     </w:p>
     <w:sectPr>
       <w:pgSz w:w="12240" w:h="15840"/>

</xml_diff>